<commit_message>
added classic norm solution
</commit_message>
<xml_diff>
--- a/Nirdesh Rules.docx
+++ b/Nirdesh Rules.docx
@@ -362,7 +362,21 @@
         <w:rPr>
           <w:rFonts w:ascii="Courier New" w:hAnsi="Courier New" w:cs="Courier New"/>
         </w:rPr>
-        <w:t xml:space="preserve">The contest will be held on HackerRank platform. </w:t>
+        <w:t xml:space="preserve">The contest will be held on </w:t>
+      </w:r>
+      <w:proofErr w:type="spellStart"/>
+      <w:r>
+        <w:rPr>
+          <w:rFonts w:ascii="Courier New" w:hAnsi="Courier New" w:cs="Courier New"/>
+        </w:rPr>
+        <w:t>HackerRank</w:t>
+      </w:r>
+      <w:proofErr w:type="spellEnd"/>
+      <w:r>
+        <w:rPr>
+          <w:rFonts w:ascii="Courier New" w:hAnsi="Courier New" w:cs="Courier New"/>
+        </w:rPr>
+        <w:t xml:space="preserve"> platform. </w:t>
       </w:r>
       <w:r>
         <w:rPr>
@@ -386,7 +400,21 @@
         <w:rPr>
           <w:rFonts w:ascii="Courier New" w:hAnsi="Courier New" w:cs="Courier New"/>
         </w:rPr>
-        <w:t xml:space="preserve"> have their individual HackerRank IDs before the start of the competition.</w:t>
+        <w:t xml:space="preserve"> have their individual </w:t>
+      </w:r>
+      <w:proofErr w:type="spellStart"/>
+      <w:r>
+        <w:rPr>
+          <w:rFonts w:ascii="Courier New" w:hAnsi="Courier New" w:cs="Courier New"/>
+        </w:rPr>
+        <w:t>HackerRank</w:t>
+      </w:r>
+      <w:proofErr w:type="spellEnd"/>
+      <w:r>
+        <w:rPr>
+          <w:rFonts w:ascii="Courier New" w:hAnsi="Courier New" w:cs="Courier New"/>
+        </w:rPr>
+        <w:t xml:space="preserve"> IDs before the start of the competition.</w:t>
       </w:r>
     </w:p>
     <w:p>
@@ -404,7 +432,53 @@
         <w:rPr>
           <w:rFonts w:ascii="Courier New" w:hAnsi="Courier New" w:cs="Courier New"/>
         </w:rPr>
-        <w:t>The allowed programming languages are C, C++, Java and Python.</w:t>
+        <w:t>The allowed programming languages are C, C++, Java</w:t>
+      </w:r>
+      <w:r>
+        <w:rPr>
+          <w:rFonts w:ascii="Courier New" w:hAnsi="Courier New" w:cs="Courier New"/>
+        </w:rPr>
+        <w:t>,</w:t>
+      </w:r>
+      <w:r>
+        <w:rPr>
+          <w:rFonts w:ascii="Courier New" w:hAnsi="Courier New" w:cs="Courier New"/>
+        </w:rPr>
+        <w:t xml:space="preserve"> </w:t>
+      </w:r>
+      <w:proofErr w:type="gramStart"/>
+      <w:r>
+        <w:rPr>
+          <w:rFonts w:ascii="Courier New" w:hAnsi="Courier New" w:cs="Courier New"/>
+        </w:rPr>
+        <w:t>Python</w:t>
+      </w:r>
+      <w:proofErr w:type="gramEnd"/>
+      <w:r>
+        <w:rPr>
+          <w:rFonts w:ascii="Courier New" w:hAnsi="Courier New" w:cs="Courier New"/>
+        </w:rPr>
+        <w:t xml:space="preserve"> and any other programming language supported by the </w:t>
+      </w:r>
+      <w:proofErr w:type="spellStart"/>
+      <w:r>
+        <w:rPr>
+          <w:rFonts w:ascii="Courier New" w:hAnsi="Courier New" w:cs="Courier New"/>
+        </w:rPr>
+        <w:t>HackerRank</w:t>
+      </w:r>
+      <w:proofErr w:type="spellEnd"/>
+      <w:r>
+        <w:rPr>
+          <w:rFonts w:ascii="Courier New" w:hAnsi="Courier New" w:cs="Courier New"/>
+        </w:rPr>
+        <w:t xml:space="preserve"> platform</w:t>
+      </w:r>
+      <w:r>
+        <w:rPr>
+          <w:rFonts w:ascii="Courier New" w:hAnsi="Courier New" w:cs="Courier New"/>
+        </w:rPr>
+        <w:t>.</w:t>
       </w:r>
     </w:p>
     <w:p>
@@ -440,7 +514,7 @@
         <w:rPr>
           <w:rFonts w:ascii="Courier New" w:hAnsi="Courier New" w:cs="Courier New"/>
         </w:rPr>
-        <w:t>Each problem will have a maximum score of 100 points. There may be partial score awarded</w:t>
+        <w:t>Each problem will have a maximum score. There may be partial score awarded</w:t>
       </w:r>
       <w:r>
         <w:rPr>
@@ -482,7 +556,21 @@
         <w:rPr>
           <w:rFonts w:ascii="Courier New" w:hAnsi="Courier New" w:cs="Courier New"/>
         </w:rPr>
-        <w:t xml:space="preserve">There will be a live ranklist during the contest. Contestants will be </w:t>
+        <w:t xml:space="preserve">There will be a live </w:t>
+      </w:r>
+      <w:proofErr w:type="spellStart"/>
+      <w:r>
+        <w:rPr>
+          <w:rFonts w:ascii="Courier New" w:hAnsi="Courier New" w:cs="Courier New"/>
+        </w:rPr>
+        <w:t>ranklist</w:t>
+      </w:r>
+      <w:proofErr w:type="spellEnd"/>
+      <w:r>
+        <w:rPr>
+          <w:rFonts w:ascii="Courier New" w:hAnsi="Courier New" w:cs="Courier New"/>
+        </w:rPr>
+        <w:t xml:space="preserve"> during the contest. Contestants will be </w:t>
       </w:r>
       <w:r>
         <w:rPr>

</xml_diff>